<commit_message>
Teste do Sensor DHT22
</commit_message>
<xml_diff>
--- a/documentação/Documentação do Projeto.docx
+++ b/documentação/Documentação do Projeto.docx
@@ -205,7 +205,10 @@
       </w:r>
       <w:r>
         <w:br/>
-        <w:t>- Sensor DHT11</w:t>
+        <w:t>- Sensor DHT</w:t>
+      </w:r>
+      <w:r>
+        <w:t>22</w:t>
       </w:r>
       <w:r>
         <w:br/>

</xml_diff>